<commit_message>
Did some work for lab 5
</commit_message>
<xml_diff>
--- a/Lab-4/Lab4-221.docx
+++ b/Lab-4/Lab4-221.docx
@@ -57,12 +57,14 @@
         <w:pStyle w:val="Normal"/>
         <w:jc w:val="center"/>
         <w:rPr>
+          <w:rFonts w:ascii="PT mono" w:hAnsi="PT mono"/>
           <w:sz w:val="48"/>
           <w:szCs w:val="48"/>
         </w:rPr>
       </w:pPr>
       <w:r>
         <w:rPr>
+          <w:rFonts w:ascii="PT mono" w:hAnsi="PT mono"/>
           <w:sz w:val="48"/>
           <w:szCs w:val="48"/>
         </w:rPr>
@@ -74,30 +76,32 @@
         <w:pStyle w:val="Normal"/>
         <w:jc w:val="center"/>
         <w:rPr>
-          <w:sz w:val="48"/>
-          <w:szCs w:val="48"/>
-        </w:rPr>
-      </w:pPr>
-      <w:r>
-        <w:rPr>
-          <w:sz w:val="48"/>
-          <w:szCs w:val="48"/>
-        </w:rPr>
-      </w:r>
-    </w:p>
-    <w:p>
-      <w:pPr>
-        <w:pStyle w:val="Normal"/>
-        <w:jc w:val="center"/>
-        <w:rPr>
-          <w:rFonts w:ascii="monospace" w:hAnsi="monospace"/>
-          <w:sz w:val="46"/>
-          <w:szCs w:val="46"/>
-        </w:rPr>
-      </w:pPr>
-      <w:r>
-        <w:rPr>
-          <w:rFonts w:ascii="monospace" w:hAnsi="monospace"/>
+          <w:rFonts w:ascii="PT mono" w:hAnsi="PT mono"/>
+          <w:sz w:val="46"/>
+          <w:szCs w:val="46"/>
+        </w:rPr>
+      </w:pPr>
+      <w:r>
+        <w:rPr>
+          <w:rFonts w:ascii="PT mono" w:hAnsi="PT mono"/>
+          <w:sz w:val="46"/>
+          <w:szCs w:val="46"/>
+        </w:rPr>
+      </w:r>
+    </w:p>
+    <w:p>
+      <w:pPr>
+        <w:pStyle w:val="Normal"/>
+        <w:jc w:val="center"/>
+        <w:rPr>
+          <w:rFonts w:ascii="PT mono" w:hAnsi="PT mono"/>
+          <w:sz w:val="46"/>
+          <w:szCs w:val="46"/>
+        </w:rPr>
+      </w:pPr>
+      <w:r>
+        <w:rPr>
+          <w:rFonts w:ascii="PT mono" w:hAnsi="PT mono"/>
           <w:sz w:val="46"/>
           <w:szCs w:val="46"/>
         </w:rPr>
@@ -109,33 +113,33 @@
         <w:pStyle w:val="Normal"/>
         <w:jc w:val="center"/>
         <w:rPr>
-          <w:rFonts w:ascii="monospace" w:hAnsi="monospace"/>
-          <w:sz w:val="46"/>
-          <w:szCs w:val="46"/>
-        </w:rPr>
-      </w:pPr>
-      <w:r>
-        <w:rPr>
-          <w:rFonts w:ascii="monospace" w:hAnsi="monospace"/>
-          <w:sz w:val="46"/>
-          <w:szCs w:val="46"/>
-        </w:rPr>
-        <w:t>---------</w:t>
-      </w:r>
-    </w:p>
-    <w:p>
-      <w:pPr>
-        <w:pStyle w:val="Normal"/>
-        <w:jc w:val="center"/>
-        <w:rPr>
-          <w:rFonts w:ascii="monospace" w:hAnsi="monospace"/>
-          <w:sz w:val="46"/>
-          <w:szCs w:val="46"/>
-        </w:rPr>
-      </w:pPr>
-      <w:r>
-        <w:rPr>
-          <w:rFonts w:ascii="monospace" w:hAnsi="monospace"/>
+          <w:rFonts w:ascii="PT mono" w:hAnsi="PT mono"/>
+          <w:sz w:val="46"/>
+          <w:szCs w:val="46"/>
+        </w:rPr>
+      </w:pPr>
+      <w:r>
+        <w:rPr>
+          <w:rFonts w:ascii="PT mono" w:hAnsi="PT mono"/>
+          <w:sz w:val="46"/>
+          <w:szCs w:val="46"/>
+        </w:rPr>
+        <w:t>---------------</w:t>
+      </w:r>
+    </w:p>
+    <w:p>
+      <w:pPr>
+        <w:pStyle w:val="Normal"/>
+        <w:jc w:val="center"/>
+        <w:rPr>
+          <w:rFonts w:ascii="PT mono" w:hAnsi="PT mono"/>
+          <w:sz w:val="46"/>
+          <w:szCs w:val="46"/>
+        </w:rPr>
+      </w:pPr>
+      <w:r>
+        <w:rPr>
+          <w:rFonts w:ascii="PT mono" w:hAnsi="PT mono"/>
           <w:sz w:val="46"/>
           <w:szCs w:val="46"/>
         </w:rPr>
@@ -147,14 +151,14 @@
         <w:pStyle w:val="Normal"/>
         <w:jc w:val="center"/>
         <w:rPr>
-          <w:rFonts w:ascii="monospace" w:hAnsi="monospace"/>
-          <w:sz w:val="46"/>
-          <w:szCs w:val="46"/>
-        </w:rPr>
-      </w:pPr>
-      <w:r>
-        <w:rPr>
-          <w:rFonts w:ascii="monospace" w:hAnsi="monospace"/>
+          <w:rFonts w:ascii="PT mono" w:hAnsi="PT mono"/>
+          <w:sz w:val="46"/>
+          <w:szCs w:val="46"/>
+        </w:rPr>
+      </w:pPr>
+      <w:r>
+        <w:rPr>
+          <w:rFonts w:ascii="PT mono" w:hAnsi="PT mono"/>
           <w:sz w:val="46"/>
           <w:szCs w:val="46"/>
         </w:rPr>
@@ -166,14 +170,14 @@
         <w:pStyle w:val="Normal"/>
         <w:jc w:val="center"/>
         <w:rPr>
-          <w:rFonts w:ascii="monospace" w:hAnsi="monospace"/>
-          <w:sz w:val="46"/>
-          <w:szCs w:val="46"/>
-        </w:rPr>
-      </w:pPr>
-      <w:r>
-        <w:rPr>
-          <w:rFonts w:ascii="monospace" w:hAnsi="monospace"/>
+          <w:rFonts w:ascii="PT mono" w:hAnsi="PT mono"/>
+          <w:sz w:val="46"/>
+          <w:szCs w:val="46"/>
+        </w:rPr>
+      </w:pPr>
+      <w:r>
+        <w:rPr>
+          <w:rFonts w:ascii="PT mono" w:hAnsi="PT mono"/>
           <w:sz w:val="46"/>
           <w:szCs w:val="46"/>
         </w:rPr>
@@ -185,14 +189,14 @@
         <w:pStyle w:val="Normal"/>
         <w:jc w:val="center"/>
         <w:rPr>
-          <w:rFonts w:ascii="monospace" w:hAnsi="monospace"/>
-          <w:sz w:val="46"/>
-          <w:szCs w:val="46"/>
-        </w:rPr>
-      </w:pPr>
-      <w:r>
-        <w:rPr>
-          <w:rFonts w:ascii="monospace" w:hAnsi="monospace"/>
+          <w:rFonts w:ascii="PT mono" w:hAnsi="PT mono"/>
+          <w:sz w:val="46"/>
+          <w:szCs w:val="46"/>
+        </w:rPr>
+      </w:pPr>
+      <w:r>
+        <w:rPr>
+          <w:rFonts w:ascii="PT mono" w:hAnsi="PT mono"/>
           <w:sz w:val="46"/>
           <w:szCs w:val="46"/>
         </w:rPr>
@@ -204,14 +208,14 @@
         <w:pStyle w:val="Normal"/>
         <w:jc w:val="center"/>
         <w:rPr>
-          <w:rFonts w:ascii="monospace" w:hAnsi="monospace"/>
-          <w:sz w:val="46"/>
-          <w:szCs w:val="46"/>
-        </w:rPr>
-      </w:pPr>
-      <w:r>
-        <w:rPr>
-          <w:rFonts w:ascii="monospace" w:hAnsi="monospace"/>
+          <w:rFonts w:ascii="PT mono" w:hAnsi="PT mono"/>
+          <w:sz w:val="46"/>
+          <w:szCs w:val="46"/>
+        </w:rPr>
+      </w:pPr>
+      <w:r>
+        <w:rPr>
+          <w:rFonts w:ascii="PT mono" w:hAnsi="PT mono"/>
           <w:sz w:val="46"/>
           <w:szCs w:val="46"/>
         </w:rPr>
@@ -223,14 +227,14 @@
         <w:pStyle w:val="Normal"/>
         <w:jc w:val="center"/>
         <w:rPr>
-          <w:rFonts w:ascii="monospace" w:hAnsi="monospace"/>
-          <w:sz w:val="46"/>
-          <w:szCs w:val="46"/>
-        </w:rPr>
-      </w:pPr>
-      <w:r>
-        <w:rPr>
-          <w:rFonts w:ascii="monospace" w:hAnsi="monospace"/>
+          <w:rFonts w:ascii="PT mono" w:hAnsi="PT mono"/>
+          <w:sz w:val="46"/>
+          <w:szCs w:val="46"/>
+        </w:rPr>
+      </w:pPr>
+      <w:r>
+        <w:rPr>
+          <w:rFonts w:ascii="PT mono" w:hAnsi="PT mono"/>
           <w:sz w:val="46"/>
           <w:szCs w:val="46"/>
         </w:rPr>
@@ -242,14 +246,14 @@
         <w:pStyle w:val="Normal"/>
         <w:jc w:val="center"/>
         <w:rPr>
-          <w:rFonts w:ascii="monospace" w:hAnsi="monospace"/>
-          <w:sz w:val="46"/>
-          <w:szCs w:val="46"/>
-        </w:rPr>
-      </w:pPr>
-      <w:r>
-        <w:rPr>
-          <w:rFonts w:ascii="monospace" w:hAnsi="monospace"/>
+          <w:rFonts w:ascii="PT mono" w:hAnsi="PT mono"/>
+          <w:sz w:val="46"/>
+          <w:szCs w:val="46"/>
+        </w:rPr>
+      </w:pPr>
+      <w:r>
+        <w:rPr>
+          <w:rFonts w:ascii="PT mono" w:hAnsi="PT mono"/>
           <w:sz w:val="46"/>
           <w:szCs w:val="46"/>
         </w:rPr>
@@ -261,14 +265,14 @@
         <w:pStyle w:val="Normal"/>
         <w:jc w:val="center"/>
         <w:rPr>
-          <w:rFonts w:ascii="monospace" w:hAnsi="monospace"/>
-          <w:sz w:val="46"/>
-          <w:szCs w:val="46"/>
-        </w:rPr>
-      </w:pPr>
-      <w:r>
-        <w:rPr>
-          <w:rFonts w:ascii="monospace" w:hAnsi="monospace"/>
+          <w:rFonts w:ascii="PT mono" w:hAnsi="PT mono"/>
+          <w:sz w:val="46"/>
+          <w:szCs w:val="46"/>
+        </w:rPr>
+      </w:pPr>
+      <w:r>
+        <w:rPr>
+          <w:rFonts w:ascii="PT mono" w:hAnsi="PT mono"/>
           <w:sz w:val="46"/>
           <w:szCs w:val="46"/>
         </w:rPr>
@@ -280,14 +284,14 @@
         <w:pStyle w:val="Normal"/>
         <w:jc w:val="center"/>
         <w:rPr>
-          <w:rFonts w:ascii="monospace" w:hAnsi="monospace"/>
-          <w:sz w:val="46"/>
-          <w:szCs w:val="46"/>
-        </w:rPr>
-      </w:pPr>
-      <w:r>
-        <w:rPr>
-          <w:rFonts w:ascii="monospace" w:hAnsi="monospace"/>
+          <w:rFonts w:ascii="PT mono" w:hAnsi="PT mono"/>
+          <w:sz w:val="46"/>
+          <w:szCs w:val="46"/>
+        </w:rPr>
+      </w:pPr>
+      <w:r>
+        <w:rPr>
+          <w:rFonts w:ascii="PT mono" w:hAnsi="PT mono"/>
           <w:sz w:val="46"/>
           <w:szCs w:val="46"/>
         </w:rPr>
@@ -299,14 +303,14 @@
         <w:pStyle w:val="Normal"/>
         <w:jc w:val="center"/>
         <w:rPr>
-          <w:rFonts w:ascii="monospace" w:hAnsi="monospace"/>
-          <w:sz w:val="46"/>
-          <w:szCs w:val="46"/>
-        </w:rPr>
-      </w:pPr>
-      <w:r>
-        <w:rPr>
-          <w:rFonts w:ascii="monospace" w:hAnsi="monospace"/>
+          <w:rFonts w:ascii="PT mono" w:hAnsi="PT mono"/>
+          <w:sz w:val="46"/>
+          <w:szCs w:val="46"/>
+        </w:rPr>
+      </w:pPr>
+      <w:r>
+        <w:rPr>
+          <w:rFonts w:ascii="PT mono" w:hAnsi="PT mono"/>
           <w:sz w:val="46"/>
           <w:szCs w:val="46"/>
         </w:rPr>
@@ -318,14 +322,14 @@
         <w:pStyle w:val="Normal"/>
         <w:jc w:val="center"/>
         <w:rPr>
-          <w:rFonts w:ascii="monospace" w:hAnsi="monospace"/>
-          <w:sz w:val="46"/>
-          <w:szCs w:val="46"/>
-        </w:rPr>
-      </w:pPr>
-      <w:r>
-        <w:rPr>
-          <w:rFonts w:ascii="monospace" w:hAnsi="monospace"/>
+          <w:rFonts w:ascii="PT mono" w:hAnsi="PT mono"/>
+          <w:sz w:val="46"/>
+          <w:szCs w:val="46"/>
+        </w:rPr>
+      </w:pPr>
+      <w:r>
+        <w:rPr>
+          <w:rFonts w:ascii="PT mono" w:hAnsi="PT mono"/>
           <w:sz w:val="46"/>
           <w:szCs w:val="46"/>
         </w:rPr>
@@ -337,14 +341,14 @@
         <w:pStyle w:val="Normal"/>
         <w:jc w:val="center"/>
         <w:rPr>
-          <w:rFonts w:ascii="monospace" w:hAnsi="monospace"/>
-          <w:sz w:val="46"/>
-          <w:szCs w:val="46"/>
-        </w:rPr>
-      </w:pPr>
-      <w:r>
-        <w:rPr>
-          <w:rFonts w:ascii="monospace" w:hAnsi="monospace"/>
+          <w:rFonts w:ascii="PT mono" w:hAnsi="PT mono"/>
+          <w:sz w:val="46"/>
+          <w:szCs w:val="46"/>
+        </w:rPr>
+      </w:pPr>
+      <w:r>
+        <w:rPr>
+          <w:rFonts w:ascii="PT mono" w:hAnsi="PT mono"/>
           <w:sz w:val="46"/>
           <w:szCs w:val="46"/>
         </w:rPr>
@@ -356,14 +360,14 @@
         <w:pStyle w:val="Normal"/>
         <w:jc w:val="center"/>
         <w:rPr>
-          <w:rFonts w:ascii="monospace" w:hAnsi="monospace"/>
-          <w:sz w:val="46"/>
-          <w:szCs w:val="46"/>
-        </w:rPr>
-      </w:pPr>
-      <w:r>
-        <w:rPr>
-          <w:rFonts w:ascii="monospace" w:hAnsi="monospace"/>
+          <w:rFonts w:ascii="PT mono" w:hAnsi="PT mono"/>
+          <w:sz w:val="46"/>
+          <w:szCs w:val="46"/>
+        </w:rPr>
+      </w:pPr>
+      <w:r>
+        <w:rPr>
+          <w:rFonts w:ascii="PT mono" w:hAnsi="PT mono"/>
           <w:sz w:val="46"/>
           <w:szCs w:val="46"/>
         </w:rPr>
@@ -375,14 +379,14 @@
         <w:pStyle w:val="Normal"/>
         <w:jc w:val="center"/>
         <w:rPr>
-          <w:rFonts w:ascii="monospace" w:hAnsi="monospace"/>
-          <w:sz w:val="46"/>
-          <w:szCs w:val="46"/>
-        </w:rPr>
-      </w:pPr>
-      <w:r>
-        <w:rPr>
-          <w:rFonts w:ascii="monospace" w:hAnsi="monospace"/>
+          <w:rFonts w:ascii="PT mono" w:hAnsi="PT mono"/>
+          <w:sz w:val="46"/>
+          <w:szCs w:val="46"/>
+        </w:rPr>
+      </w:pPr>
+      <w:r>
+        <w:rPr>
+          <w:rFonts w:ascii="PT mono" w:hAnsi="PT mono"/>
           <w:sz w:val="46"/>
           <w:szCs w:val="46"/>
         </w:rPr>
@@ -394,14 +398,14 @@
         <w:pStyle w:val="Normal"/>
         <w:jc w:val="center"/>
         <w:rPr>
-          <w:rFonts w:ascii="monospace" w:hAnsi="monospace"/>
-          <w:sz w:val="46"/>
-          <w:szCs w:val="46"/>
-        </w:rPr>
-      </w:pPr>
-      <w:r>
-        <w:rPr>
-          <w:rFonts w:ascii="monospace" w:hAnsi="monospace"/>
+          <w:rFonts w:ascii="PT mono" w:hAnsi="PT mono"/>
+          <w:sz w:val="46"/>
+          <w:szCs w:val="46"/>
+        </w:rPr>
+      </w:pPr>
+      <w:r>
+        <w:rPr>
+          <w:rFonts w:ascii="PT mono" w:hAnsi="PT mono"/>
           <w:sz w:val="46"/>
           <w:szCs w:val="46"/>
         </w:rPr>
@@ -413,14 +417,14 @@
         <w:pStyle w:val="Normal"/>
         <w:jc w:val="center"/>
         <w:rPr>
-          <w:rFonts w:ascii="monospace" w:hAnsi="monospace"/>
-          <w:sz w:val="46"/>
-          <w:szCs w:val="46"/>
-        </w:rPr>
-      </w:pPr>
-      <w:r>
-        <w:rPr>
-          <w:rFonts w:ascii="monospace" w:hAnsi="monospace"/>
+          <w:rFonts w:ascii="PT mono" w:hAnsi="PT mono"/>
+          <w:sz w:val="46"/>
+          <w:szCs w:val="46"/>
+        </w:rPr>
+      </w:pPr>
+      <w:r>
+        <w:rPr>
+          <w:rFonts w:ascii="PT mono" w:hAnsi="PT mono"/>
           <w:sz w:val="46"/>
           <w:szCs w:val="46"/>
         </w:rPr>
@@ -432,45 +436,37 @@
         <w:pStyle w:val="Normal"/>
         <w:jc w:val="center"/>
         <w:rPr>
-          <w:rFonts w:ascii="monospace" w:hAnsi="monospace"/>
-          <w:sz w:val="46"/>
-          <w:szCs w:val="46"/>
-        </w:rPr>
-      </w:pPr>
-      <w:r>
-        <w:rPr>
-          <w:rFonts w:ascii="monospace" w:hAnsi="monospace"/>
-          <w:sz w:val="46"/>
-          <w:szCs w:val="46"/>
-        </w:rPr>
-      </w:r>
-    </w:p>
-    <w:p>
-      <w:pPr>
-        <w:pStyle w:val="Normal"/>
-        <w:jc w:val="center"/>
-        <w:rPr>
-          <w:rFonts w:ascii="monospace" w:hAnsi="monospace"/>
-          <w:sz w:val="46"/>
-          <w:szCs w:val="46"/>
-        </w:rPr>
-      </w:pPr>
-      <w:r>
-        <w:rPr>
-          <w:rFonts w:ascii="monospace" w:hAnsi="monospace"/>
-          <w:sz w:val="46"/>
-          <w:szCs w:val="46"/>
-        </w:rPr>
+          <w:rFonts w:ascii="PT mono" w:hAnsi="PT mono"/>
+          <w:sz w:val="46"/>
+          <w:szCs w:val="46"/>
+        </w:rPr>
+      </w:pPr>
+      <w:r>
+        <w:rPr>
+          <w:rFonts w:ascii="PT mono" w:hAnsi="PT mono"/>
+          <w:sz w:val="46"/>
+          <w:szCs w:val="46"/>
+        </w:rPr>
+      </w:r>
+    </w:p>
+    <w:p>
+      <w:pPr>
+        <w:pStyle w:val="Normal"/>
+        <w:jc w:val="center"/>
+        <w:rPr/>
+      </w:pPr>
+      <w:r>
+        <w:rPr/>
         <w:drawing>
           <wp:anchor behindDoc="0" distT="0" distB="0" distL="0" distR="0" simplePos="0" locked="0" layoutInCell="1" allowOverlap="1" relativeHeight="2">
             <wp:simplePos x="0" y="0"/>
             <wp:positionH relativeFrom="column">
-              <wp:posOffset>899160</wp:posOffset>
+              <wp:align>center</wp:align>
             </wp:positionH>
             <wp:positionV relativeFrom="paragraph">
-              <wp:posOffset>-424180</wp:posOffset>
+              <wp:posOffset>635</wp:posOffset>
             </wp:positionV>
-            <wp:extent cx="4762500" cy="2428875"/>
+            <wp:extent cx="5105400" cy="2343150"/>
             <wp:effectExtent l="0" t="0" r="0" b="0"/>
             <wp:wrapSquare wrapText="largest"/>
             <wp:docPr id="1" name="Image1" descr=""/>
@@ -495,7 +491,7 @@
                   <pic:spPr bwMode="auto">
                     <a:xfrm>
                       <a:off x="0" y="0"/>
-                      <a:ext cx="4762500" cy="2428875"/>
+                      <a:ext cx="5105400" cy="2343150"/>
                     </a:xfrm>
                     <a:prstGeom prst="rect">
                       <a:avLst/>
@@ -515,6 +511,7 @@
       <w:pgNumType w:fmt="decimal"/>
       <w:formProt w:val="false"/>
       <w:textDirection w:val="lrTb"/>
+      <w:docGrid w:type="default" w:linePitch="240" w:charSpace="4294961151"/>
     </w:sectPr>
   </w:body>
 </w:document>
@@ -526,15 +523,12 @@
     <w:rPrDefault>
       <w:rPr>
         <w:rFonts w:ascii="Liberation Serif" w:hAnsi="Liberation Serif" w:eastAsia="Noto Sans CJK SC Regular" w:cs="FreeSans"/>
-        <w:sz w:val="24"/>
         <w:szCs w:val="24"/>
         <w:lang w:val="en-US" w:eastAsia="zh-CN" w:bidi="hi-IN"/>
       </w:rPr>
     </w:rPrDefault>
     <w:pPrDefault>
-      <w:pPr>
-        <w:widowControl/>
-      </w:pPr>
+      <w:pPr/>
     </w:pPrDefault>
   </w:docDefaults>
   <w:style w:type="paragraph" w:styleId="Normal">
@@ -542,10 +536,12 @@
     <w:qFormat/>
     <w:pPr>
       <w:widowControl/>
+      <w:bidi w:val="0"/>
+      <w:jc w:val="left"/>
     </w:pPr>
     <w:rPr>
       <w:rFonts w:ascii="Liberation Serif" w:hAnsi="Liberation Serif" w:eastAsia="Noto Sans CJK SC Regular" w:cs="FreeSans"/>
-      <w:color w:val="auto"/>
+      <w:color w:val="00000A"/>
       <w:sz w:val="24"/>
       <w:szCs w:val="24"/>
       <w:lang w:val="en-US" w:eastAsia="zh-CN" w:bidi="hi-IN"/>

</xml_diff>